<commit_message>
done with two documents about, for documentation
</commit_message>
<xml_diff>
--- a/apps/Documentation/Docx/Hur_fungerar_Snippt.docx
+++ b/apps/Documentation/Docx/Hur_fungerar_Snippt.docx
@@ -581,7 +581,21 @@
           <w:sz w:val="20"/>
           <w:szCs w:val="20"/>
         </w:rPr>
-        <w:t xml:space="preserve"> där du kan välja att kopiera att den valda </w:t>
+        <w:t xml:space="preserve"> d</w:t>
+      </w:r>
+      <w:r>
+        <w:rPr>
+          <w:sz w:val="20"/>
+          <w:szCs w:val="20"/>
+        </w:rPr>
+        <w:t xml:space="preserve">är du kan välja att kopiera </w:t>
+      </w:r>
+      <w:r>
+        <w:rPr>
+          <w:sz w:val="20"/>
+          <w:szCs w:val="20"/>
+        </w:rPr>
+        <w:t xml:space="preserve">den valda </w:t>
       </w:r>
       <w:proofErr w:type="spellStart"/>
       <w:r>
@@ -639,7 +653,21 @@
           <w:sz w:val="20"/>
           <w:szCs w:val="20"/>
         </w:rPr>
-        <w:t xml:space="preserve"> (om nu detta är aktiverat under Inställningar).</w:t>
+        <w:t xml:space="preserve"> (om nu det</w:t>
+      </w:r>
+      <w:r>
+        <w:rPr>
+          <w:sz w:val="20"/>
+          <w:szCs w:val="20"/>
+        </w:rPr>
+        <w:t>ta är aktiverat under Inställningar</w:t>
+      </w:r>
+      <w:r>
+        <w:rPr>
+          <w:sz w:val="20"/>
+          <w:szCs w:val="20"/>
+        </w:rPr>
+        <w:t>).</w:t>
       </w:r>
     </w:p>
     <w:p/>
@@ -720,6 +748,7 @@
       <w:proofErr w:type="spellStart"/>
       <w:r>
         <w:rPr>
+          <w:b/>
           <w:sz w:val="20"/>
           <w:szCs w:val="20"/>
         </w:rPr>
@@ -736,6 +765,7 @@
       <w:proofErr w:type="spellStart"/>
       <w:r>
         <w:rPr>
+          <w:b/>
           <w:sz w:val="20"/>
           <w:szCs w:val="20"/>
         </w:rPr>
@@ -752,6 +782,7 @@
       <w:proofErr w:type="spellStart"/>
       <w:r>
         <w:rPr>
+          <w:b/>
           <w:sz w:val="20"/>
           <w:szCs w:val="20"/>
         </w:rPr>
@@ -763,11 +794,20 @@
           <w:sz w:val="20"/>
           <w:szCs w:val="20"/>
         </w:rPr>
-        <w:t xml:space="preserve">, By </w:t>
-      </w:r>
-      <w:proofErr w:type="spellStart"/>
-      <w:r>
-        <w:rPr>
+        <w:t xml:space="preserve">, </w:t>
+      </w:r>
+      <w:r>
+        <w:rPr>
+          <w:b/>
+          <w:sz w:val="20"/>
+          <w:szCs w:val="20"/>
+        </w:rPr>
+        <w:t xml:space="preserve">By </w:t>
+      </w:r>
+      <w:proofErr w:type="spellStart"/>
+      <w:r>
+        <w:rPr>
+          <w:b/>
           <w:sz w:val="20"/>
           <w:szCs w:val="20"/>
         </w:rPr>
@@ -784,6 +824,7 @@
       <w:proofErr w:type="spellStart"/>
       <w:r>
         <w:rPr>
+          <w:b/>
           <w:sz w:val="20"/>
           <w:szCs w:val="20"/>
         </w:rPr>
@@ -800,6 +841,7 @@
       <w:proofErr w:type="spellStart"/>
       <w:r>
         <w:rPr>
+          <w:b/>
           <w:sz w:val="20"/>
           <w:szCs w:val="20"/>
         </w:rPr>
@@ -816,6 +858,7 @@
       <w:proofErr w:type="spellStart"/>
       <w:r>
         <w:rPr>
+          <w:b/>
           <w:sz w:val="20"/>
           <w:szCs w:val="20"/>
         </w:rPr>
@@ -824,6 +867,7 @@
       <w:proofErr w:type="spellEnd"/>
       <w:r>
         <w:rPr>
+          <w:b/>
           <w:sz w:val="20"/>
           <w:szCs w:val="20"/>
         </w:rPr>
@@ -832,6 +876,7 @@
       <w:proofErr w:type="spellStart"/>
       <w:r>
         <w:rPr>
+          <w:b/>
           <w:sz w:val="20"/>
           <w:szCs w:val="20"/>
         </w:rPr>
@@ -848,6 +893,7 @@
       <w:proofErr w:type="spellStart"/>
       <w:r>
         <w:rPr>
+          <w:b/>
           <w:sz w:val="20"/>
           <w:szCs w:val="20"/>
         </w:rPr>
@@ -856,10 +902,18 @@
       <w:proofErr w:type="spellEnd"/>
       <w:r>
         <w:rPr>
-          <w:sz w:val="20"/>
-          <w:szCs w:val="20"/>
-        </w:rPr>
-        <w:t xml:space="preserve"> Down).</w:t>
+          <w:b/>
+          <w:sz w:val="20"/>
+          <w:szCs w:val="20"/>
+        </w:rPr>
+        <w:t xml:space="preserve"> Down</w:t>
+      </w:r>
+      <w:r>
+        <w:rPr>
+          <w:sz w:val="20"/>
+          <w:szCs w:val="20"/>
+        </w:rPr>
+        <w:t>).</w:t>
       </w:r>
     </w:p>
     <w:p>
@@ -877,9 +931,11 @@
         <w:lastRenderedPageBreak/>
         <w:t xml:space="preserve">För att se en tidigare sökning är det enbart att klicka på någon av dem i listan </w:t>
       </w:r>
-      <w:proofErr w:type="spellStart"/>
-      <w:r>
-        <w:rPr>
+      <w:bookmarkStart w:id="0" w:name="_GoBack"/>
+      <w:proofErr w:type="spellStart"/>
+      <w:r>
+        <w:rPr>
+          <w:b/>
           <w:sz w:val="20"/>
           <w:szCs w:val="20"/>
         </w:rPr>
@@ -888,6 +944,7 @@
       <w:proofErr w:type="spellEnd"/>
       <w:r>
         <w:rPr>
+          <w:b/>
           <w:sz w:val="20"/>
           <w:szCs w:val="20"/>
         </w:rPr>
@@ -896,6 +953,7 @@
       <w:proofErr w:type="spellStart"/>
       <w:r>
         <w:rPr>
+          <w:b/>
           <w:sz w:val="20"/>
           <w:szCs w:val="20"/>
         </w:rPr>
@@ -904,11 +962,20 @@
       <w:proofErr w:type="spellEnd"/>
       <w:r>
         <w:rPr>
-          <w:sz w:val="20"/>
-          <w:szCs w:val="20"/>
-        </w:rPr>
-        <w:t xml:space="preserve">: </w:t>
-      </w:r>
+          <w:b/>
+          <w:sz w:val="20"/>
+          <w:szCs w:val="20"/>
+        </w:rPr>
+        <w:t>:</w:t>
+      </w:r>
+      <w:r>
+        <w:rPr>
+          <w:sz w:val="20"/>
+          <w:szCs w:val="20"/>
+        </w:rPr>
+        <w:t xml:space="preserve"> </w:t>
+      </w:r>
+      <w:bookmarkEnd w:id="0"/>
     </w:p>
     <w:p>
       <w:pPr>
@@ -2117,7 +2184,6 @@
         <w:br/>
         <w:t xml:space="preserve">Låt oss säga att applikationen är minimerad till dockan i Mac OS X. Vad som händer när man trycker </w:t>
       </w:r>
-      <w:bookmarkStart w:id="0" w:name="_GoBack"/>
       <w:proofErr w:type="spellStart"/>
       <w:r>
         <w:rPr>
@@ -2133,15 +2199,7 @@
           <w:sz w:val="20"/>
           <w:szCs w:val="20"/>
         </w:rPr>
-        <w:t xml:space="preserve"> </w:t>
-      </w:r>
-      <w:bookmarkEnd w:id="0"/>
-      <w:r>
-        <w:rPr>
-          <w:sz w:val="20"/>
-          <w:szCs w:val="20"/>
-        </w:rPr>
-        <w:t>(som var det inställda kortkommandot i nuläget) är att fönstret dyker upp ovanför alla andra och se ur likt du är van vid:</w:t>
+        <w:t xml:space="preserve"> (som var det inställda kortkommandot i nuläget) är att fönstret dyker upp ovanför alla andra och se ur likt du är van vid:</w:t>
       </w:r>
       <w:r>
         <w:rPr>

</xml_diff>